<commit_message>
Update 4. group by和order by原理.docx
</commit_message>
<xml_diff>
--- a/5.数据查询语言DQL/4. group by和order by原理.docx
+++ b/5.数据查询语言DQL/4. group by和order by原理.docx
@@ -157,7 +157,7 @@
           <w:rFonts w:hint="eastAsia"/>
           <w:lang w:val="en-US" w:eastAsia="zh-CN"/>
         </w:rPr>
-        <w:t>sky@localhost: example 09:26:15&gt; EXPLAIN</w:t>
+        <w:t>&gt; EXPLAIN</w:t>
       </w:r>
     </w:p>
     <w:p>
@@ -454,9 +454,9 @@
       <w:r>
         <w:drawing>
           <wp:inline distT="0" distB="0" distL="114300" distR="114300">
-            <wp:extent cx="4585970" cy="3146425"/>
-            <wp:effectExtent l="0" t="0" r="5080" b="15875"/>
-            <wp:docPr id="1" name="图片 1"/>
+            <wp:extent cx="4716780" cy="3234690"/>
+            <wp:effectExtent l="0" t="0" r="7620" b="3810"/>
+            <wp:docPr id="2" name="图片 1"/>
             <wp:cNvGraphicFramePr>
               <a:graphicFrameLocks xmlns:a="http://schemas.openxmlformats.org/drawingml/2006/main" noChangeAspect="1"/>
             </wp:cNvGraphicFramePr>
@@ -464,7 +464,7 @@
               <a:graphicData uri="http://schemas.openxmlformats.org/drawingml/2006/picture">
                 <pic:pic xmlns:pic="http://schemas.openxmlformats.org/drawingml/2006/picture">
                   <pic:nvPicPr>
-                    <pic:cNvPr id="1" name="图片 1"/>
+                    <pic:cNvPr id="2" name="图片 1"/>
                     <pic:cNvPicPr>
                       <a:picLocks noChangeAspect="1"/>
                     </pic:cNvPicPr>
@@ -478,7 +478,7 @@
                   <pic:spPr>
                     <a:xfrm>
                       <a:off x="0" y="0"/>
-                      <a:ext cx="4585970" cy="3146425"/>
+                      <a:ext cx="4716780" cy="3234690"/>
                     </a:xfrm>
                     <a:prstGeom prst="rect">
                       <a:avLst/>
@@ -509,7 +509,7 @@
           <w:rFonts w:hint="eastAsia"/>
           <w:lang w:val="en-US" w:eastAsia="zh-CN"/>
         </w:rPr>
-        <w:t>要利用到松散索引扫描实现 GROUP BY，需要至少满足以下几个条件：</w:t>
+        <w:t>要利用到松散索引扫描实现GROUP BY，需要至少满足以下几个条件：</w:t>
       </w:r>
     </w:p>
     <w:p>
@@ -592,16 +592,15 @@
         </w:rPr>
         <w:t>3、</w:t>
       </w:r>
-      <w:bookmarkStart w:id="0" w:name="_GoBack"/>
       <w:r>
         <w:rPr>
           <w:rFonts w:hint="eastAsia"/>
           <w:color w:val="FF0000"/>
+          <w:u w:val="single"/>
           <w:lang w:val="en-US" w:eastAsia="zh-CN"/>
         </w:rPr>
         <w:t>如果引用到了该索引中GROUP BY条件之外的字段条件的时候，必须以常量形式存在</w:t>
       </w:r>
-      <w:bookmarkEnd w:id="0"/>
       <w:r>
         <w:rPr>
           <w:rFonts w:hint="eastAsia"/>
@@ -655,7 +654,7 @@
           <w:rFonts w:hint="eastAsia"/>
           <w:lang w:val="en-US" w:eastAsia="zh-CN"/>
         </w:rPr>
-        <w:t>因为在没有WHERE子句，也就是必须经过全索引扫描的时候，</w:t>
+        <w:t>因为在没有WHERE子句，也就是</w:t>
       </w:r>
       <w:r>
         <w:rPr>
@@ -663,40 +662,8 @@
           <w:color w:val="FF0000"/>
           <w:lang w:val="en-US" w:eastAsia="zh-CN"/>
         </w:rPr>
-        <w:t>松散索引扫描需要读取的键值数量与分组的组数量一样多，也就是说比实际存在的键值数目要少很多</w:t>
-      </w:r>
-      <w:r>
-        <w:rPr>
-          <w:rFonts w:hint="eastAsia"/>
-          <w:lang w:val="en-US" w:eastAsia="zh-CN"/>
-        </w:rPr>
-        <w:t>。而在WHERE子句包含范围判断式或者等值表达式的时候，松散索引扫描查找满足范围条件的每个组的第1个关键字，并且再次读取尽可能最少数量的关键字。</w:t>
-      </w:r>
-    </w:p>
-    <w:p>
-      <w:pPr>
-        <w:pStyle w:val="3"/>
-        <w:rPr>
-          <w:rFonts w:hint="eastAsia"/>
-          <w:lang w:val="en-US" w:eastAsia="zh-CN"/>
-        </w:rPr>
-      </w:pPr>
-      <w:r>
-        <w:rPr>
-          <w:rFonts w:hint="eastAsia"/>
-          <w:lang w:val="en-US" w:eastAsia="zh-CN"/>
-        </w:rPr>
-        <w:t>紧凑(Tight)索引扫描</w:t>
-      </w:r>
-    </w:p>
-    <w:p>
-      <w:pPr>
-        <w:ind w:firstLine="420" w:firstLineChars="0"/>
-        <w:rPr>
-          <w:rFonts w:hint="eastAsia"/>
-          <w:lang w:val="en-US" w:eastAsia="zh-CN"/>
-        </w:rPr>
-      </w:pPr>
+        <w:t>必须经过全索引扫描的时候，</w:t>
+      </w:r>
       <w:r>
         <w:rPr>
           <w:rFonts w:hint="eastAsia"/>
@@ -704,6 +671,47 @@
           <w:u w:val="single"/>
           <w:lang w:val="en-US" w:eastAsia="zh-CN"/>
         </w:rPr>
+        <w:t>松散索引扫描需要读取的键值数量与分组的组数量一样多，也就是说比实际存在的键值数目要少很多</w:t>
+      </w:r>
+      <w:r>
+        <w:rPr>
+          <w:rFonts w:hint="eastAsia"/>
+          <w:lang w:val="en-US" w:eastAsia="zh-CN"/>
+        </w:rPr>
+        <w:t>。而在WHERE子句包含范围判断式或者等值表达式的时候，松散索引扫描查找满足范围条件的每个组的第1个关键字，并且再次读取尽可能最少数量的关键字。</w:t>
+      </w:r>
+    </w:p>
+    <w:p>
+      <w:pPr>
+        <w:pStyle w:val="3"/>
+        <w:rPr>
+          <w:rFonts w:hint="eastAsia"/>
+          <w:lang w:val="en-US" w:eastAsia="zh-CN"/>
+        </w:rPr>
+      </w:pPr>
+      <w:r>
+        <w:rPr>
+          <w:rFonts w:hint="eastAsia"/>
+          <w:lang w:val="en-US" w:eastAsia="zh-CN"/>
+        </w:rPr>
+        <w:t>紧凑(Tight)索引扫描</w:t>
+      </w:r>
+    </w:p>
+    <w:p>
+      <w:pPr>
+        <w:ind w:firstLine="420" w:firstLineChars="0"/>
+        <w:rPr>
+          <w:rFonts w:hint="eastAsia"/>
+          <w:lang w:val="en-US" w:eastAsia="zh-CN"/>
+        </w:rPr>
+      </w:pPr>
+      <w:r>
+        <w:rPr>
+          <w:rFonts w:hint="eastAsia"/>
+          <w:color w:val="FF0000"/>
+          <w:u w:val="single"/>
+          <w:lang w:val="en-US" w:eastAsia="zh-CN"/>
+        </w:rPr>
         <w:t>紧凑索引扫描实现GROUP BY和松散索引扫描的区别主要在于他需要在扫描索引的时候，读取所有满足条件的索引键，然后再根据读取的数据来完成GROUP BY操作得到相应结果</w:t>
       </w:r>
       <w:r>
@@ -727,7 +735,7 @@
           <w:rFonts w:hint="eastAsia"/>
           <w:lang w:val="en-US" w:eastAsia="zh-CN"/>
         </w:rPr>
-        <w:t>sky@localhost : example 08:55:14&gt; EXPLAIN</w:t>
+        <w:t>&gt; EXPLAIN</w:t>
       </w:r>
     </w:p>
     <w:p>
@@ -999,7 +1007,22 @@
           <w:rFonts w:hint="eastAsia"/>
           <w:lang w:val="en-US" w:eastAsia="zh-CN"/>
         </w:rPr>
-        <w:t>这时候的执行计划的 Extra信息中已经没有“Using index for group-by”了，但并不是说MySQL的GROUP BY操作并不是通过索引完成的，只不过是需要访问WHERE条件所限定的所有索引键信息之后才能得出结果。这就是通过紧凑索引扫描来实现GROUP BY的执行计划输出信息。</w:t>
+        <w:t>这时候的</w:t>
+      </w:r>
+      <w:r>
+        <w:rPr>
+          <w:rFonts w:hint="eastAsia"/>
+          <w:color w:val="FF0000"/>
+          <w:lang w:val="en-US" w:eastAsia="zh-CN"/>
+        </w:rPr>
+        <w:t>执行计划的 Extra信息中已经没有“Using index for group-by”了，但并不是说MySQL的GROUP BY操作并不是通过索引完成的，只不过是需要访问WHERE条件所限定的所有索引键信息之后才能得出结果</w:t>
+      </w:r>
+      <w:r>
+        <w:rPr>
+          <w:rFonts w:hint="eastAsia"/>
+          <w:lang w:val="en-US" w:eastAsia="zh-CN"/>
+        </w:rPr>
+        <w:t>。这就是通过紧凑索引扫描来实现GROUP BY的执行计划输出信息。</w:t>
       </w:r>
     </w:p>
     <w:p>
@@ -1026,12 +1049,13 @@
           <w:lang w:val="en-US" w:eastAsia="zh-CN"/>
         </w:rPr>
       </w:pPr>
+      <w:bookmarkStart w:id="0" w:name="_GoBack"/>
       <w:r>
         <w:drawing>
           <wp:inline distT="0" distB="0" distL="114300" distR="114300">
-            <wp:extent cx="4250055" cy="2955925"/>
-            <wp:effectExtent l="0" t="0" r="17145" b="15875"/>
-            <wp:docPr id="4" name="图片 4"/>
+            <wp:extent cx="4594860" cy="3007995"/>
+            <wp:effectExtent l="0" t="0" r="15240" b="1905"/>
+            <wp:docPr id="4" name="图片 2"/>
             <wp:cNvGraphicFramePr>
               <a:graphicFrameLocks xmlns:a="http://schemas.openxmlformats.org/drawingml/2006/main" noChangeAspect="1"/>
             </wp:cNvGraphicFramePr>
@@ -1039,7 +1063,7 @@
               <a:graphicData uri="http://schemas.openxmlformats.org/drawingml/2006/picture">
                 <pic:pic xmlns:pic="http://schemas.openxmlformats.org/drawingml/2006/picture">
                   <pic:nvPicPr>
-                    <pic:cNvPr id="4" name="图片 4"/>
+                    <pic:cNvPr id="4" name="图片 2"/>
                     <pic:cNvPicPr>
                       <a:picLocks noChangeAspect="1"/>
                     </pic:cNvPicPr>
@@ -1053,7 +1077,7 @@
                   <pic:spPr>
                     <a:xfrm>
                       <a:off x="0" y="0"/>
-                      <a:ext cx="4250055" cy="2955925"/>
+                      <a:ext cx="4594860" cy="3007995"/>
                     </a:xfrm>
                     <a:prstGeom prst="rect">
                       <a:avLst/>
@@ -1069,6 +1093,7 @@
           </wp:inline>
         </w:drawing>
       </w:r>
+      <w:bookmarkEnd w:id="0"/>
     </w:p>
     <w:p>
       <w:pPr>

</xml_diff>